<commit_message>
update rssi ranging doc
</commit_message>
<xml_diff>
--- a/a_doc/ingchips_rssi_ranging_appication.docx
+++ b/a_doc/ingchips_rssi_ranging_appication.docx
@@ -335,6 +335,14 @@
           <w:bCs/>
           <w:smallCaps/>
         </w:rPr>
+        <w:t>波动</w:t>
+      </w:r>
+      <w:r>
+        <w:rPr>
+          <w:rFonts w:hint="eastAsia"/>
+          <w:bCs/>
+          <w:smallCaps/>
+        </w:rPr>
         <w:t>都可</w:t>
       </w:r>
       <w:r>
@@ -360,6 +368,7 @@
           <w:rFonts w:hint="eastAsia"/>
           <w:noProof/>
         </w:rPr>
+        <w:lastRenderedPageBreak/>
         <w:drawing>
           <wp:inline distT="0" distB="0" distL="0" distR="0">
             <wp:extent cx="5274310" cy="2625725"/>
@@ -409,7 +418,6 @@
           <w:rFonts w:hint="eastAsia"/>
           <w:bCs/>
         </w:rPr>
-        <w:lastRenderedPageBreak/>
         <w:t>通过对足够数量的</w:t>
       </w:r>
       <w:r>
@@ -598,6 +606,7 @@
         <w:rPr>
           <w:noProof/>
         </w:rPr>
+        <w:lastRenderedPageBreak/>
         <w:drawing>
           <wp:inline distT="0" distB="0" distL="0" distR="0">
             <wp:extent cx="5274310" cy="2625725"/>
@@ -718,7 +727,6 @@
         <w:rPr>
           <w:rFonts w:hint="eastAsia"/>
         </w:rPr>
-        <w:lastRenderedPageBreak/>
         <w:t xml:space="preserve">3. </w:t>
       </w:r>
       <w:r>
@@ -909,6 +917,7 @@
         <w:rPr>
           <w:rFonts w:hint="eastAsia"/>
         </w:rPr>
+        <w:lastRenderedPageBreak/>
         <w:t xml:space="preserve">4. </w:t>
       </w:r>
       <w:r>
@@ -979,7 +988,6 @@
         <w:rPr>
           <w:noProof/>
         </w:rPr>
-        <w:lastRenderedPageBreak/>
         <w:drawing>
           <wp:inline distT="0" distB="0" distL="0" distR="0">
             <wp:extent cx="5274310" cy="2625725"/>
@@ -1112,7 +1120,19 @@
         <w:rPr>
           <w:rFonts w:hint="eastAsia"/>
         </w:rPr>
-        <w:t>），确保不同增益对</w:t>
+        <w:t>），确保不同增益</w:t>
+      </w:r>
+      <w:r>
+        <w:rPr>
+          <w:rFonts w:hint="eastAsia"/>
+        </w:rPr>
+        <w:t>切换</w:t>
+      </w:r>
+      <w:r>
+        <w:rPr>
+          <w:rFonts w:hint="eastAsia"/>
+        </w:rPr>
+        <w:t>对</w:t>
       </w:r>
       <w:r>
         <w:rPr>
@@ -1276,7 +1296,14 @@
         <w:rPr>
           <w:rFonts w:hint="eastAsia"/>
         </w:rPr>
-        <w:t>值服从正态分布，首先对每一组数据使用高斯滤波过滤掉偏差很大的值。</w:t>
+        <w:t>值服从正态分布，首先对每一组数据使用高斯滤波过滤掉偏差很大的</w:t>
+      </w:r>
+      <w:r>
+        <w:rPr>
+          <w:rFonts w:hint="eastAsia"/>
+        </w:rPr>
+        <w:lastRenderedPageBreak/>
+        <w:t>值。</w:t>
       </w:r>
       <w:r>
         <w:rPr>
@@ -1322,7 +1349,6 @@
         <w:rPr>
           <w:noProof/>
         </w:rPr>
-        <w:lastRenderedPageBreak/>
         <w:drawing>
           <wp:inline distT="0" distB="0" distL="0" distR="0">
             <wp:extent cx="5274310" cy="2625725"/>
@@ -2182,11 +2208,6 @@
       </w:r>
     </w:p>
     <w:p>
-      <w:pPr>
-        <w:rPr>
-          <w:rFonts w:hint="eastAsia"/>
-        </w:rPr>
-      </w:pPr>
       <w:r>
         <w:rPr>
           <w:rFonts w:hint="eastAsia"/>
@@ -2204,92 +2225,6 @@
           <w:rFonts w:hint="eastAsia"/>
         </w:rPr>
         <w:t>到，</w:t>
-      </w:r>
-    </w:p>
-    <w:p>
-      <w:pPr>
-        <w:pStyle w:val="a7"/>
-        <w:numPr>
-          <w:ilvl w:val="0"/>
-          <w:numId w:val="1"/>
-        </w:numPr>
-        <w:ind w:firstLineChars="0"/>
-        <w:rPr>
-          <w:rFonts w:hint="eastAsia"/>
-        </w:rPr>
-      </w:pPr>
-      <w:r>
-        <w:rPr>
-          <w:rFonts w:hint="eastAsia"/>
-        </w:rPr>
-        <w:t>在远离信源的地方（</w:t>
-      </w:r>
-      <w:r>
-        <w:rPr>
-          <w:rFonts w:hint="eastAsia"/>
-        </w:rPr>
-        <w:t>10m</w:t>
-      </w:r>
-      <w:r>
-        <w:rPr>
-          <w:rFonts w:hint="eastAsia"/>
-        </w:rPr>
-        <w:t>之外），</w:t>
-      </w:r>
-      <w:r>
-        <w:rPr>
-          <w:rFonts w:hint="eastAsia"/>
-        </w:rPr>
-        <w:t>RSSI</w:t>
-      </w:r>
-      <w:r>
-        <w:rPr>
-          <w:rFonts w:hint="eastAsia"/>
-        </w:rPr>
-        <w:t>的</w:t>
-      </w:r>
-      <w:r>
-        <w:rPr>
-          <w:rFonts w:hint="eastAsia"/>
-        </w:rPr>
-        <w:t>变化</w:t>
-      </w:r>
-      <w:r>
-        <w:rPr>
-          <w:rFonts w:hint="eastAsia"/>
-        </w:rPr>
-        <w:t>趋势存在波动。</w:t>
-      </w:r>
-    </w:p>
-    <w:p>
-      <w:pPr>
-        <w:pStyle w:val="a7"/>
-        <w:numPr>
-          <w:ilvl w:val="0"/>
-          <w:numId w:val="1"/>
-        </w:numPr>
-        <w:ind w:firstLineChars="0"/>
-        <w:rPr>
-          <w:rFonts w:hint="eastAsia"/>
-        </w:rPr>
-      </w:pPr>
-      <w:r>
-        <w:rPr>
-          <w:rFonts w:hint="eastAsia"/>
-        </w:rPr>
-        <w:t>受环境和设备天线朝向等因素，</w:t>
-      </w:r>
-      <w:r>
-        <w:rPr>
-          <w:rFonts w:hint="eastAsia"/>
-        </w:rPr>
-        <w:t>RSSI</w:t>
-      </w:r>
-      <w:r>
-        <w:rPr>
-          <w:rFonts w:hint="eastAsia"/>
-        </w:rPr>
-        <w:t>绝对值在不同场景中表现不同。</w:t>
       </w:r>
     </w:p>
     <w:p>
@@ -2305,6 +2240,86 @@
         <w:rPr>
           <w:rFonts w:hint="eastAsia"/>
         </w:rPr>
+        <w:t>在远离信源的地方（</w:t>
+      </w:r>
+      <w:r>
+        <w:rPr>
+          <w:rFonts w:hint="eastAsia"/>
+        </w:rPr>
+        <w:t>10m</w:t>
+      </w:r>
+      <w:r>
+        <w:rPr>
+          <w:rFonts w:hint="eastAsia"/>
+        </w:rPr>
+        <w:t>之外），</w:t>
+      </w:r>
+      <w:r>
+        <w:rPr>
+          <w:rFonts w:hint="eastAsia"/>
+        </w:rPr>
+        <w:t>RSSI</w:t>
+      </w:r>
+      <w:r>
+        <w:rPr>
+          <w:rFonts w:hint="eastAsia"/>
+        </w:rPr>
+        <w:t>的</w:t>
+      </w:r>
+      <w:r>
+        <w:rPr>
+          <w:rFonts w:hint="eastAsia"/>
+        </w:rPr>
+        <w:t>变化</w:t>
+      </w:r>
+      <w:r>
+        <w:rPr>
+          <w:rFonts w:hint="eastAsia"/>
+        </w:rPr>
+        <w:t>趋势存在波动。</w:t>
+      </w:r>
+    </w:p>
+    <w:p>
+      <w:pPr>
+        <w:pStyle w:val="a7"/>
+        <w:numPr>
+          <w:ilvl w:val="0"/>
+          <w:numId w:val="1"/>
+        </w:numPr>
+        <w:ind w:firstLineChars="0"/>
+      </w:pPr>
+      <w:r>
+        <w:rPr>
+          <w:rFonts w:hint="eastAsia"/>
+        </w:rPr>
+        <w:t>受环境和设备天线朝向等因素，</w:t>
+      </w:r>
+      <w:r>
+        <w:rPr>
+          <w:rFonts w:hint="eastAsia"/>
+        </w:rPr>
+        <w:t>RSSI</w:t>
+      </w:r>
+      <w:r>
+        <w:rPr>
+          <w:rFonts w:hint="eastAsia"/>
+        </w:rPr>
+        <w:t>绝对值在不同场景中表现不同。</w:t>
+      </w:r>
+    </w:p>
+    <w:p>
+      <w:pPr>
+        <w:pStyle w:val="a7"/>
+        <w:numPr>
+          <w:ilvl w:val="0"/>
+          <w:numId w:val="1"/>
+        </w:numPr>
+        <w:ind w:firstLineChars="0"/>
+      </w:pPr>
+      <w:r>
+        <w:rPr>
+          <w:rFonts w:hint="eastAsia"/>
+        </w:rPr>
         <w:t>而</w:t>
       </w:r>
       <w:r>
@@ -2630,13 +2645,7 @@
         <w:t>值的校准方法。</w:t>
       </w:r>
     </w:p>
-    <w:p>
-      <w:pPr>
-        <w:rPr>
-          <w:rFonts w:hint="eastAsia"/>
-        </w:rPr>
-      </w:pPr>
-    </w:p>
+    <w:p/>
     <w:p>
       <w:r>
         <w:rPr>
@@ -2747,11 +2756,6 @@
       </w:r>
     </w:p>
     <w:p>
-      <w:pPr>
-        <w:rPr>
-          <w:rFonts w:hint="eastAsia"/>
-        </w:rPr>
-      </w:pPr>
       <w:r>
         <w:rPr>
           <w:rFonts w:hint="eastAsia"/>
@@ -2783,13 +2787,7 @@
         <w:t>值对结果的影响。</w:t>
       </w:r>
     </w:p>
-    <w:p>
-      <w:pPr>
-        <w:rPr>
-          <w:rFonts w:hint="eastAsia"/>
-        </w:rPr>
-      </w:pPr>
-    </w:p>
+    <w:p/>
     <w:p>
       <w:r>
         <w:rPr>
@@ -2843,11 +2841,6 @@
       </w:r>
     </w:p>
     <w:p>
-      <w:pPr>
-        <w:rPr>
-          <w:rFonts w:hint="eastAsia"/>
-        </w:rPr>
-      </w:pPr>
       <w:r>
         <w:t>Cox-Stuart</w:t>
       </w:r>
@@ -2858,13 +2851,7 @@
         <w:t>通过将测量数据分为两部分，依次对比两组数据的每个元素，如果数值增加，则靠近的权重也增加，否则远离的权重增加，最终比较靠近和远离的权重来判断是靠近还是远离。对于靠近信源的区域，该方法速度更快。</w:t>
       </w:r>
     </w:p>
-    <w:p>
-      <w:pPr>
-        <w:rPr>
-          <w:rFonts w:hint="eastAsia"/>
-        </w:rPr>
-      </w:pPr>
-    </w:p>
+    <w:p/>
     <w:p>
       <w:r>
         <w:rPr>

</xml_diff>